<commit_message>
Updated progress report #4
</commit_message>
<xml_diff>
--- a/ProgressReports/progress_report_#4.docx
+++ b/ProgressReports/progress_report_#4.docx
@@ -743,7 +743,27 @@
           <w:sz w:val="21"/>
           <w:szCs w:val="21"/>
         </w:rPr>
-        <w:t xml:space="preserve">Above image shows angle between landmarks (11,13,15) i.e. between </w:t>
+        <w:t xml:space="preserve">Above image shows angle between landmarks (11,13,15) </w:t>
+      </w:r>
+      <w:proofErr w:type="gramStart"/>
+      <w:r>
+        <w:rPr>
+          <w:rFonts w:cs="Segoe UI"/>
+          <w:color w:val="000000"/>
+          <w:sz w:val="21"/>
+          <w:szCs w:val="21"/>
+        </w:rPr>
+        <w:t>i.e.</w:t>
+      </w:r>
+      <w:proofErr w:type="gramEnd"/>
+      <w:r>
+        <w:rPr>
+          <w:rFonts w:cs="Segoe UI"/>
+          <w:color w:val="000000"/>
+          <w:sz w:val="21"/>
+          <w:szCs w:val="21"/>
+        </w:rPr>
+        <w:t xml:space="preserve"> between </w:t>
       </w:r>
       <w:proofErr w:type="spellStart"/>
       <w:r>
@@ -982,7 +1002,83 @@
         </w:rPr>
       </w:pPr>
       <w:r>
-        <w:t>Deciding between two methods to calculate angle: one is saying 134.5 one is saying 334 (exterior angle)</w:t>
+        <w:t>Had to decide</w:t>
+      </w:r>
+      <w:r>
+        <w:t xml:space="preserve"> between two methods to calculate angle: </w:t>
+      </w:r>
+      <w:r>
+        <w:t>whether using the arccosine formula or using arctan</w:t>
+      </w:r>
+      <w:r>
+        <w:t xml:space="preserve">. Both are </w:t>
+      </w:r>
+      <w:r>
+        <w:t>appropriate</w:t>
+      </w:r>
+      <w:r>
+        <w:t xml:space="preserve">, but I ended up going with the arccosine formula cos it </w:t>
+      </w:r>
+      <w:r>
+        <w:t>provides</w:t>
+      </w:r>
+      <w:r>
+        <w:t xml:space="preserve"> me with the </w:t>
+      </w:r>
+      <w:r>
+        <w:t xml:space="preserve">correct </w:t>
+      </w:r>
+      <w:r>
+        <w:t xml:space="preserve">interior angle and I understood the </w:t>
+      </w:r>
+      <w:r>
+        <w:t>proof much better.</w:t>
+      </w:r>
+      <w:r>
+        <w:t xml:space="preserve"> </w:t>
+      </w:r>
+      <w:r>
+        <w:t>Here is a snippet of the arccosine formula:</w:t>
+      </w:r>
+      <w:r>
+        <w:t xml:space="preserve"> </w:t>
+      </w:r>
+      <w:r>
+        <w:drawing>
+          <wp:inline distT="0" distB="0" distL="0" distR="0" wp14:anchorId="6B315DA7" wp14:editId="2436DBAB">
+            <wp:extent cx="906697" cy="302232"/>
+            <wp:effectExtent l="0" t="0" r="8255" b="3175"/>
+            <wp:docPr id="3" name="Picture 3" descr="Diagram&#10;&#10;Description automatically generated"/>
+            <wp:cNvGraphicFramePr>
+              <a:graphicFrameLocks xmlns:a="http://schemas.openxmlformats.org/drawingml/2006/main" noChangeAspect="1"/>
+            </wp:cNvGraphicFramePr>
+            <a:graphic xmlns:a="http://schemas.openxmlformats.org/drawingml/2006/main">
+              <a:graphicData uri="http://schemas.openxmlformats.org/drawingml/2006/picture">
+                <pic:pic xmlns:pic="http://schemas.openxmlformats.org/drawingml/2006/picture">
+                  <pic:nvPicPr>
+                    <pic:cNvPr id="3" name="Picture 3" descr="Diagram&#10;&#10;Description automatically generated"/>
+                    <pic:cNvPicPr/>
+                  </pic:nvPicPr>
+                  <pic:blipFill>
+                    <a:blip r:embed="rId11"/>
+                    <a:stretch>
+                      <a:fillRect/>
+                    </a:stretch>
+                  </pic:blipFill>
+                  <pic:spPr>
+                    <a:xfrm>
+                      <a:off x="0" y="0"/>
+                      <a:ext cx="933604" cy="311201"/>
+                    </a:xfrm>
+                    <a:prstGeom prst="rect">
+                      <a:avLst/>
+                    </a:prstGeom>
+                  </pic:spPr>
+                </pic:pic>
+              </a:graphicData>
+            </a:graphic>
+          </wp:inline>
+        </w:drawing>
       </w:r>
     </w:p>
     <w:p>
@@ -1034,7 +1130,7 @@
       <w:r>
         <w:t xml:space="preserve"> program to capture video from webcam input (</w:t>
       </w:r>
-      <w:hyperlink r:id="rId11" w:anchor="static_image_mode" w:history="1">
+      <w:hyperlink r:id="rId12" w:anchor="static_image_mode" w:history="1">
         <w:r>
           <w:rPr>
             <w:rStyle w:val="Hyperlink"/>

</xml_diff>